<commit_message>
don't know what's updating
</commit_message>
<xml_diff>
--- a/Sideline/初中数学/七年级/七下/二元一次方程.docx
+++ b/Sideline/初中数学/七年级/七下/二元一次方程.docx
@@ -47,12 +47,50 @@
     <w:p>
       <w:pPr>
         <w:rPr>
-          <w:rFonts w:hint="eastAsia"/>
-          <w:lang w:val="en-US" w:eastAsia="zh-CN"/>
-        </w:rPr>
-      </w:pPr>
-      <w:bookmarkStart w:id="0" w:name="_GoBack"/>
-      <w:bookmarkEnd w:id="0"/>
+          <w:rFonts w:hint="eastAsia" w:eastAsia="宋体"/>
+          <w:lang w:val="en-US" w:eastAsia="zh-CN"/>
+        </w:rPr>
+      </w:pPr>
+      <w:r>
+        <w:rPr>
+          <w:rFonts w:ascii="Arial" w:hAnsi="Arial" w:eastAsia="Arial" w:cs="Arial"/>
+          <w:i w:val="0"/>
+          <w:iCs w:val="0"/>
+          <w:caps w:val="0"/>
+          <w:color w:val="181B29"/>
+          <w:spacing w:val="0"/>
+          <w:sz w:val="24"/>
+          <w:szCs w:val="24"/>
+        </w:rPr>
+        <w:t>利用</w:t>
+      </w:r>
+      <w:r>
+        <w:rPr>
+          <w:rFonts w:hint="default" w:ascii="Arial" w:hAnsi="Arial" w:eastAsia="Arial" w:cs="Arial"/>
+          <w:i w:val="0"/>
+          <w:iCs w:val="0"/>
+          <w:caps w:val="0"/>
+          <w:color w:val="181B29"/>
+          <w:spacing w:val="0"/>
+          <w:sz w:val="24"/>
+          <w:szCs w:val="24"/>
+        </w:rPr>
+        <w:t>方程组的一个方程，可以将其中一个未知数表示为含另外一个未知数的式子，将该式子代入第二个方程，可以消去其中一个未知数，这种方法称为代入消元法</w:t>
+      </w:r>
+      <w:r>
+        <w:rPr>
+          <w:rFonts w:hint="eastAsia" w:ascii="Arial" w:hAnsi="Arial" w:eastAsia="宋体" w:cs="Arial"/>
+          <w:i w:val="0"/>
+          <w:iCs w:val="0"/>
+          <w:caps w:val="0"/>
+          <w:color w:val="181B29"/>
+          <w:spacing w:val="0"/>
+          <w:sz w:val="24"/>
+          <w:szCs w:val="24"/>
+          <w:lang w:eastAsia="zh-CN"/>
+        </w:rPr>
+        <w:t>。</w:t>
+      </w:r>
     </w:p>
     <w:p>
       <w:pPr>
@@ -78,6 +116,7 @@
     <w:p>
       <w:pPr>
         <w:numPr>
+          <w:ilvl w:val="0"/>
           <w:numId w:val="0"/>
         </w:numPr>
         <w:ind w:leftChars="0"/>
@@ -86,10 +125,261 @@
           <w:lang w:val="en-US" w:eastAsia="zh-CN"/>
         </w:rPr>
       </w:pPr>
+      <w:r>
+        <w:rPr>
+          <w:rFonts w:ascii="Arial" w:hAnsi="Arial" w:eastAsia="Arial" w:cs="Arial"/>
+          <w:i w:val="0"/>
+          <w:iCs w:val="0"/>
+          <w:caps w:val="0"/>
+          <w:color w:val="181B29"/>
+          <w:spacing w:val="0"/>
+          <w:sz w:val="24"/>
+          <w:szCs w:val="24"/>
+        </w:rPr>
+        <w:t>如果两个</w:t>
+      </w:r>
+      <w:r>
+        <w:rPr>
+          <w:rFonts w:hint="default" w:ascii="Arial" w:hAnsi="Arial" w:eastAsia="Arial" w:cs="Arial"/>
+          <w:i w:val="0"/>
+          <w:iCs w:val="0"/>
+          <w:caps w:val="0"/>
+          <w:spacing w:val="0"/>
+          <w:sz w:val="24"/>
+          <w:szCs w:val="24"/>
+          <w:u w:val="none"/>
+        </w:rPr>
+        <w:fldChar w:fldCharType="begin"/>
+      </w:r>
+      <w:r>
+        <w:rPr>
+          <w:rFonts w:hint="default" w:ascii="Arial" w:hAnsi="Arial" w:eastAsia="Arial" w:cs="Arial"/>
+          <w:i w:val="0"/>
+          <w:iCs w:val="0"/>
+          <w:caps w:val="0"/>
+          <w:spacing w:val="0"/>
+          <w:sz w:val="24"/>
+          <w:szCs w:val="24"/>
+          <w:u w:val="none"/>
+        </w:rPr>
+        <w:instrText xml:space="preserve"> HYPERLINK "https://www.baike.com/wikiid/2293567924838015583" </w:instrText>
+      </w:r>
+      <w:r>
+        <w:rPr>
+          <w:rFonts w:hint="default" w:ascii="Arial" w:hAnsi="Arial" w:eastAsia="Arial" w:cs="Arial"/>
+          <w:i w:val="0"/>
+          <w:iCs w:val="0"/>
+          <w:caps w:val="0"/>
+          <w:spacing w:val="0"/>
+          <w:sz w:val="24"/>
+          <w:szCs w:val="24"/>
+          <w:u w:val="none"/>
+        </w:rPr>
+        <w:fldChar w:fldCharType="separate"/>
+      </w:r>
+      <w:r>
+        <w:rPr>
+          <w:rStyle w:val="11"/>
+          <w:rFonts w:hint="default" w:ascii="Arial" w:hAnsi="Arial" w:eastAsia="Arial" w:cs="Arial"/>
+          <w:i w:val="0"/>
+          <w:iCs w:val="0"/>
+          <w:caps w:val="0"/>
+          <w:spacing w:val="0"/>
+          <w:sz w:val="24"/>
+          <w:szCs w:val="24"/>
+          <w:u w:val="none"/>
+        </w:rPr>
+        <w:t>方程</w:t>
+      </w:r>
+      <w:r>
+        <w:rPr>
+          <w:rFonts w:hint="default" w:ascii="Arial" w:hAnsi="Arial" w:eastAsia="Arial" w:cs="Arial"/>
+          <w:i w:val="0"/>
+          <w:iCs w:val="0"/>
+          <w:caps w:val="0"/>
+          <w:spacing w:val="0"/>
+          <w:sz w:val="24"/>
+          <w:szCs w:val="24"/>
+          <w:u w:val="none"/>
+        </w:rPr>
+        <w:fldChar w:fldCharType="end"/>
+      </w:r>
+      <w:r>
+        <w:rPr>
+          <w:rFonts w:hint="default" w:ascii="Arial" w:hAnsi="Arial" w:eastAsia="Arial" w:cs="Arial"/>
+          <w:i w:val="0"/>
+          <w:iCs w:val="0"/>
+          <w:caps w:val="0"/>
+          <w:color w:val="181B29"/>
+          <w:spacing w:val="0"/>
+          <w:sz w:val="24"/>
+          <w:szCs w:val="24"/>
+        </w:rPr>
+        <w:t>中，同一个未知数的系数相等（互为</w:t>
+      </w:r>
+      <w:r>
+        <w:rPr>
+          <w:rFonts w:hint="default" w:ascii="Arial" w:hAnsi="Arial" w:eastAsia="Arial" w:cs="Arial"/>
+          <w:i w:val="0"/>
+          <w:iCs w:val="0"/>
+          <w:caps w:val="0"/>
+          <w:spacing w:val="0"/>
+          <w:sz w:val="24"/>
+          <w:szCs w:val="24"/>
+          <w:u w:val="none"/>
+        </w:rPr>
+        <w:fldChar w:fldCharType="begin"/>
+      </w:r>
+      <w:r>
+        <w:rPr>
+          <w:rFonts w:hint="default" w:ascii="Arial" w:hAnsi="Arial" w:eastAsia="Arial" w:cs="Arial"/>
+          <w:i w:val="0"/>
+          <w:iCs w:val="0"/>
+          <w:caps w:val="0"/>
+          <w:spacing w:val="0"/>
+          <w:sz w:val="24"/>
+          <w:szCs w:val="24"/>
+          <w:u w:val="none"/>
+        </w:rPr>
+        <w:instrText xml:space="preserve"> HYPERLINK "https://www.baike.com/wikiid/4702490960303988302" </w:instrText>
+      </w:r>
+      <w:r>
+        <w:rPr>
+          <w:rFonts w:hint="default" w:ascii="Arial" w:hAnsi="Arial" w:eastAsia="Arial" w:cs="Arial"/>
+          <w:i w:val="0"/>
+          <w:iCs w:val="0"/>
+          <w:caps w:val="0"/>
+          <w:spacing w:val="0"/>
+          <w:sz w:val="24"/>
+          <w:szCs w:val="24"/>
+          <w:u w:val="none"/>
+        </w:rPr>
+        <w:fldChar w:fldCharType="separate"/>
+      </w:r>
+      <w:r>
+        <w:rPr>
+          <w:rStyle w:val="11"/>
+          <w:rFonts w:hint="default" w:ascii="Arial" w:hAnsi="Arial" w:eastAsia="Arial" w:cs="Arial"/>
+          <w:i w:val="0"/>
+          <w:iCs w:val="0"/>
+          <w:caps w:val="0"/>
+          <w:spacing w:val="0"/>
+          <w:sz w:val="24"/>
+          <w:szCs w:val="24"/>
+          <w:u w:val="none"/>
+        </w:rPr>
+        <w:t>相反数</w:t>
+      </w:r>
+      <w:r>
+        <w:rPr>
+          <w:rFonts w:hint="default" w:ascii="Arial" w:hAnsi="Arial" w:eastAsia="Arial" w:cs="Arial"/>
+          <w:i w:val="0"/>
+          <w:iCs w:val="0"/>
+          <w:caps w:val="0"/>
+          <w:spacing w:val="0"/>
+          <w:sz w:val="24"/>
+          <w:szCs w:val="24"/>
+          <w:u w:val="none"/>
+        </w:rPr>
+        <w:fldChar w:fldCharType="end"/>
+      </w:r>
+      <w:r>
+        <w:rPr>
+          <w:rFonts w:hint="default" w:ascii="Arial" w:hAnsi="Arial" w:eastAsia="Arial" w:cs="Arial"/>
+          <w:i w:val="0"/>
+          <w:iCs w:val="0"/>
+          <w:caps w:val="0"/>
+          <w:color w:val="181B29"/>
+          <w:spacing w:val="0"/>
+          <w:sz w:val="24"/>
+          <w:szCs w:val="24"/>
+        </w:rPr>
+        <w:t>），可以将方程的两边分别相加（相减），从而消去该未知数，得到一个</w:t>
+      </w:r>
+      <w:r>
+        <w:rPr>
+          <w:rFonts w:hint="default" w:ascii="Arial" w:hAnsi="Arial" w:eastAsia="Arial" w:cs="Arial"/>
+          <w:i w:val="0"/>
+          <w:iCs w:val="0"/>
+          <w:caps w:val="0"/>
+          <w:spacing w:val="0"/>
+          <w:sz w:val="24"/>
+          <w:szCs w:val="24"/>
+          <w:u w:val="none"/>
+        </w:rPr>
+        <w:fldChar w:fldCharType="begin"/>
+      </w:r>
+      <w:r>
+        <w:rPr>
+          <w:rFonts w:hint="default" w:ascii="Arial" w:hAnsi="Arial" w:eastAsia="Arial" w:cs="Arial"/>
+          <w:i w:val="0"/>
+          <w:iCs w:val="0"/>
+          <w:caps w:val="0"/>
+          <w:spacing w:val="0"/>
+          <w:sz w:val="24"/>
+          <w:szCs w:val="24"/>
+          <w:u w:val="none"/>
+        </w:rPr>
+        <w:instrText xml:space="preserve"> HYPERLINK "https://www.baike.com/wikiid/7241892137804218400" </w:instrText>
+      </w:r>
+      <w:r>
+        <w:rPr>
+          <w:rFonts w:hint="default" w:ascii="Arial" w:hAnsi="Arial" w:eastAsia="Arial" w:cs="Arial"/>
+          <w:i w:val="0"/>
+          <w:iCs w:val="0"/>
+          <w:caps w:val="0"/>
+          <w:spacing w:val="0"/>
+          <w:sz w:val="24"/>
+          <w:szCs w:val="24"/>
+          <w:u w:val="none"/>
+        </w:rPr>
+        <w:fldChar w:fldCharType="separate"/>
+      </w:r>
+      <w:r>
+        <w:rPr>
+          <w:rStyle w:val="11"/>
+          <w:rFonts w:hint="default" w:ascii="Arial" w:hAnsi="Arial" w:eastAsia="Arial" w:cs="Arial"/>
+          <w:i w:val="0"/>
+          <w:iCs w:val="0"/>
+          <w:caps w:val="0"/>
+          <w:spacing w:val="0"/>
+          <w:sz w:val="24"/>
+          <w:szCs w:val="24"/>
+          <w:u w:val="none"/>
+        </w:rPr>
+        <w:t>一元一次方程</w:t>
+      </w:r>
+      <w:r>
+        <w:rPr>
+          <w:rFonts w:hint="default" w:ascii="Arial" w:hAnsi="Arial" w:eastAsia="Arial" w:cs="Arial"/>
+          <w:i w:val="0"/>
+          <w:iCs w:val="0"/>
+          <w:caps w:val="0"/>
+          <w:spacing w:val="0"/>
+          <w:sz w:val="24"/>
+          <w:szCs w:val="24"/>
+          <w:u w:val="none"/>
+        </w:rPr>
+        <w:fldChar w:fldCharType="end"/>
+      </w:r>
+      <w:r>
+        <w:rPr>
+          <w:rFonts w:hint="default" w:ascii="Arial" w:hAnsi="Arial" w:eastAsia="Arial" w:cs="Arial"/>
+          <w:i w:val="0"/>
+          <w:iCs w:val="0"/>
+          <w:caps w:val="0"/>
+          <w:color w:val="181B29"/>
+          <w:spacing w:val="0"/>
+          <w:sz w:val="24"/>
+          <w:szCs w:val="24"/>
+        </w:rPr>
+        <w:t>，这种方法称为加减消元法。</w:t>
+      </w:r>
     </w:p>
     <w:p>
       <w:pPr>
         <w:numPr>
+          <w:ilvl w:val="0"/>
           <w:numId w:val="0"/>
         </w:numPr>
         <w:ind w:leftChars="0"/>
@@ -98,6 +388,21 @@
           <w:lang w:val="en-US" w:eastAsia="zh-CN"/>
         </w:rPr>
       </w:pPr>
+    </w:p>
+    <w:p>
+      <w:pPr>
+        <w:numPr>
+          <w:ilvl w:val="0"/>
+          <w:numId w:val="0"/>
+        </w:numPr>
+        <w:ind w:leftChars="0"/>
+        <w:rPr>
+          <w:rFonts w:hint="default"/>
+          <w:lang w:val="en-US" w:eastAsia="zh-CN"/>
+        </w:rPr>
+      </w:pPr>
+      <w:bookmarkStart w:id="0" w:name="_GoBack"/>
+      <w:bookmarkEnd w:id="0"/>
     </w:p>
     <w:p>
       <w:pPr>
@@ -169,7 +474,6 @@
           <w:spacing w:val="0"/>
           <w:sz w:val="16"/>
           <w:szCs w:val="16"/>
-          <w:bdr w:val="none" w:color="auto" w:sz="0" w:space="0"/>
           <w:shd w:val="clear" w:fill="FFFFFF"/>
         </w:rPr>
       </w:pPr>
@@ -183,7 +487,6 @@
           <w:spacing w:val="0"/>
           <w:sz w:val="16"/>
           <w:szCs w:val="16"/>
-          <w:bdr w:val="none" w:color="auto" w:sz="0" w:space="0"/>
           <w:shd w:val="clear" w:fill="FFFFFF"/>
         </w:rPr>
         <w:t>例：甲、乙两人从相距36千米的两地相向而行．如果甲比乙先走2小时，那么他们在乙出发2.5小时后相遇；如果乙比甲先走2小时，那么他们在甲出发3小时后相遇．问甲、乙两人每小时各走多少千米？</w:t>
@@ -215,7 +518,6 @@
           <w:spacing w:val="0"/>
           <w:sz w:val="16"/>
           <w:szCs w:val="16"/>
-          <w:bdr w:val="none" w:color="auto" w:sz="0" w:space="0"/>
           <w:shd w:val="clear" w:fill="FFFFFF"/>
         </w:rPr>
       </w:pPr>
@@ -278,7 +580,6 @@
           <w:spacing w:val="0"/>
           <w:sz w:val="16"/>
           <w:szCs w:val="16"/>
-          <w:bdr w:val="none" w:color="auto" w:sz="0" w:space="0"/>
           <w:shd w:val="clear" w:fill="FFFFFF"/>
           <w:lang w:val="en-US" w:eastAsia="zh-CN"/>
         </w:rPr>
@@ -293,7 +594,6 @@
           <w:spacing w:val="0"/>
           <w:sz w:val="16"/>
           <w:szCs w:val="16"/>
-          <w:bdr w:val="none" w:color="auto" w:sz="0" w:space="0"/>
           <w:shd w:val="clear" w:fill="FFFFFF"/>
         </w:rPr>
         <w:t>例：小明家准备装修一套新住房，若甲、乙两个装饰公司，合做需6周完成，需工钱5.2万元；若甲公司单独做4周后，剩下的由乙公司来做，还需9周才能完成，需工钱4.8万元，若只选一个公司单独完成，从节约开支角度考虑，小明家是选甲公司、还是乙公司请你说明理由．</w:t>
@@ -302,6 +602,7 @@
     <w:p>
       <w:pPr>
         <w:numPr>
+          <w:ilvl w:val="0"/>
           <w:numId w:val="0"/>
         </w:numPr>
         <w:rPr>
@@ -313,6 +614,7 @@
     <w:p>
       <w:pPr>
         <w:numPr>
+          <w:ilvl w:val="0"/>
           <w:numId w:val="0"/>
         </w:numPr>
         <w:rPr>
@@ -320,6 +622,29 @@
           <w:lang w:val="en-US" w:eastAsia="zh-CN"/>
         </w:rPr>
       </w:pPr>
+    </w:p>
+    <w:p>
+      <w:pPr>
+        <w:pStyle w:val="5"/>
+        <w:bidi w:val="0"/>
+        <w:rPr>
+          <w:rFonts w:hint="eastAsia"/>
+        </w:rPr>
+      </w:pPr>
+      <w:r>
+        <w:rPr>
+          <w:rFonts w:hint="eastAsia"/>
+          <w:lang w:val="en-US" w:eastAsia="zh-CN"/>
+        </w:rPr>
+        <w:t xml:space="preserve">2.3 </w:t>
+      </w:r>
+      <w:r>
+        <w:rPr>
+          <w:rFonts w:hint="default"/>
+          <w:lang w:val="en-US" w:eastAsia="zh-CN"/>
+        </w:rPr>
+        <w:t>商品销售利润问题</w:t>
+      </w:r>
     </w:p>
     <w:p>
       <w:pPr>
@@ -339,37 +664,53 @@
         <w:ind w:left="0" w:right="0" w:firstLine="0"/>
         <w:jc w:val="left"/>
         <w:rPr>
-          <w:rFonts w:hint="eastAsia" w:ascii="Arial" w:hAnsi="Arial" w:eastAsia="Arial" w:cs="Arial"/>
-          <w:i w:val="0"/>
-          <w:iCs w:val="0"/>
-          <w:caps w:val="0"/>
-          <w:color w:val="191919"/>
-          <w:spacing w:val="0"/>
-          <w:sz w:val="16"/>
-          <w:szCs w:val="16"/>
-        </w:rPr>
-      </w:pPr>
-      <w:r>
-        <w:rPr>
-          <w:rFonts w:hint="eastAsia" w:asciiTheme="minorHAnsi" w:hAnsiTheme="minorHAnsi" w:eastAsiaTheme="minorEastAsia" w:cstheme="minorBidi"/>
-          <w:b/>
-          <w:kern w:val="2"/>
-          <w:sz w:val="28"/>
-          <w:szCs w:val="24"/>
-          <w:lang w:val="en-US" w:eastAsia="zh-CN" w:bidi="ar-SA"/>
-        </w:rPr>
-        <w:t xml:space="preserve">2.3 </w:t>
-      </w:r>
-      <w:r>
-        <w:rPr>
-          <w:rFonts w:hint="default" w:asciiTheme="minorHAnsi" w:hAnsiTheme="minorHAnsi" w:eastAsiaTheme="minorEastAsia" w:cstheme="minorBidi"/>
-          <w:b/>
-          <w:kern w:val="2"/>
-          <w:sz w:val="28"/>
-          <w:szCs w:val="24"/>
-          <w:lang w:val="en-US" w:eastAsia="zh-CN" w:bidi="ar-SA"/>
-        </w:rPr>
-        <w:t>商品销售利润问题</w:t>
+          <w:rFonts w:hint="default" w:ascii="Arial" w:hAnsi="Arial" w:eastAsia="Arial" w:cs="Arial"/>
+          <w:i w:val="0"/>
+          <w:iCs w:val="0"/>
+          <w:caps w:val="0"/>
+          <w:color w:val="191919"/>
+          <w:spacing w:val="0"/>
+          <w:sz w:val="16"/>
+          <w:szCs w:val="16"/>
+        </w:rPr>
+      </w:pPr>
+      <w:r>
+        <w:rPr>
+          <w:rFonts w:hint="default" w:ascii="Arial" w:hAnsi="Arial" w:eastAsia="Arial" w:cs="Arial"/>
+          <w:i w:val="0"/>
+          <w:iCs w:val="0"/>
+          <w:caps w:val="0"/>
+          <w:color w:val="191919"/>
+          <w:spacing w:val="0"/>
+          <w:sz w:val="16"/>
+          <w:szCs w:val="16"/>
+          <w:shd w:val="clear" w:fill="FFFFFF"/>
+        </w:rPr>
+        <w:t>例：李大叔去年承包了10亩地种植甲、乙两种蔬菜，共获利18000元，其中甲种蔬菜每亩获利2000元，乙种蔬菜每亩获利1500元，李大叔去年甲、乙两种蔬菜各种植了多少亩？</w:t>
+      </w:r>
+    </w:p>
+    <w:p>
+      <w:pPr>
+        <w:pStyle w:val="5"/>
+        <w:bidi w:val="0"/>
+        <w:rPr>
+          <w:rFonts w:hint="eastAsia"/>
+          <w:lang w:val="en-US" w:eastAsia="zh-CN"/>
+        </w:rPr>
+      </w:pPr>
+      <w:r>
+        <w:rPr>
+          <w:rFonts w:hint="eastAsia"/>
+          <w:lang w:val="en-US" w:eastAsia="zh-CN"/>
+        </w:rPr>
+        <w:t xml:space="preserve">2.4 </w:t>
+      </w:r>
+      <w:r>
+        <w:rPr>
+          <w:rFonts w:hint="default"/>
+          <w:lang w:val="en-US" w:eastAsia="zh-CN"/>
+        </w:rPr>
+        <w:t>银行储蓄问题</w:t>
       </w:r>
     </w:p>
     <w:p>
@@ -410,10 +751,9 @@
           <w:spacing w:val="0"/>
           <w:sz w:val="16"/>
           <w:szCs w:val="16"/>
-          <w:bdr w:val="none" w:color="auto" w:sz="0" w:space="0"/>
           <w:shd w:val="clear" w:fill="FFFFFF"/>
         </w:rPr>
-        <w:t>例：李大叔去年承包了10亩地种植甲、乙两种蔬菜，共获利18000元，其中甲种蔬菜每亩获利2000元，乙种蔬菜每亩获利1500元，李大叔去年甲、乙两种蔬菜各种植了多少亩？</w:t>
+        <w:t>例：小明的爸爸为了给他筹备上高中的费用，在银行同时用两种方式共存了4000元钱．第一种，一年期存取，共反复存了3次，每次存款数都相同，这种存款银行利率为年息2.25%；第二种，三年期存取，这种存款银行利率为年息2.70%．三年后同时取出共得利息303.75元．问小明的爸爸两种存款各存入了多少元？</w:t>
       </w:r>
     </w:p>
     <w:p>
@@ -427,6 +767,40 @@
           <w:lang w:val="en-US" w:eastAsia="zh-CN" w:bidi="ar-SA"/>
         </w:rPr>
       </w:pPr>
+      <w:r>
+        <w:rPr>
+          <w:rFonts w:hint="eastAsia" w:asciiTheme="minorHAnsi" w:hAnsiTheme="minorHAnsi" w:eastAsiaTheme="minorEastAsia" w:cstheme="minorBidi"/>
+          <w:b/>
+          <w:kern w:val="2"/>
+          <w:sz w:val="28"/>
+          <w:szCs w:val="24"/>
+          <w:lang w:val="en-US" w:eastAsia="zh-CN" w:bidi="ar-SA"/>
+        </w:rPr>
+        <w:t xml:space="preserve"> </w:t>
+      </w:r>
+    </w:p>
+    <w:p>
+      <w:pPr>
+        <w:pStyle w:val="5"/>
+        <w:bidi w:val="0"/>
+        <w:rPr>
+          <w:rFonts w:hint="eastAsia"/>
+        </w:rPr>
+      </w:pPr>
+      <w:r>
+        <w:rPr>
+          <w:rFonts w:hint="eastAsia"/>
+          <w:lang w:val="en-US" w:eastAsia="zh-CN"/>
+        </w:rPr>
+        <w:t xml:space="preserve">2.5 </w:t>
+      </w:r>
+      <w:r>
+        <w:rPr>
+          <w:rFonts w:hint="default"/>
+          <w:lang w:val="en-US" w:eastAsia="zh-CN"/>
+        </w:rPr>
+        <w:t>生产配套问题</w:t>
+      </w:r>
     </w:p>
     <w:p>
       <w:pPr>
@@ -446,6 +820,34 @@
         <w:ind w:left="0" w:right="0" w:firstLine="0"/>
         <w:jc w:val="left"/>
         <w:rPr>
+          <w:rFonts w:hint="default" w:ascii="Arial" w:hAnsi="Arial" w:eastAsia="Arial" w:cs="Arial"/>
+          <w:i w:val="0"/>
+          <w:iCs w:val="0"/>
+          <w:caps w:val="0"/>
+          <w:color w:val="191919"/>
+          <w:spacing w:val="0"/>
+          <w:sz w:val="16"/>
+          <w:szCs w:val="16"/>
+        </w:rPr>
+      </w:pPr>
+      <w:r>
+        <w:rPr>
+          <w:rFonts w:hint="default" w:ascii="Arial" w:hAnsi="Arial" w:eastAsia="Arial" w:cs="Arial"/>
+          <w:i w:val="0"/>
+          <w:iCs w:val="0"/>
+          <w:caps w:val="0"/>
+          <w:color w:val="191919"/>
+          <w:spacing w:val="0"/>
+          <w:sz w:val="16"/>
+          <w:szCs w:val="16"/>
+          <w:shd w:val="clear" w:fill="FFFFFF"/>
+        </w:rPr>
+        <w:t>例：现用190张铁皮做盒，一张可以做8个盒身或22个盒底，1个盒身与2个盒底配一个盒子，问用多少张铁皮制盒身、多少张铁皮制盒底，可制成一批完整的盒子？</w:t>
+      </w:r>
+    </w:p>
+    <w:p>
+      <w:pPr>
+        <w:rPr>
           <w:rFonts w:hint="eastAsia" w:asciiTheme="minorHAnsi" w:hAnsiTheme="minorHAnsi" w:eastAsiaTheme="minorEastAsia" w:cstheme="minorBidi"/>
           <w:b/>
           <w:kern w:val="2"/>
@@ -454,27 +856,29 @@
           <w:lang w:val="en-US" w:eastAsia="zh-CN" w:bidi="ar-SA"/>
         </w:rPr>
       </w:pPr>
-      <w:r>
-        <w:rPr>
-          <w:rFonts w:hint="eastAsia" w:asciiTheme="minorHAnsi" w:hAnsiTheme="minorHAnsi" w:eastAsiaTheme="minorEastAsia" w:cstheme="minorBidi"/>
-          <w:b/>
-          <w:kern w:val="2"/>
-          <w:sz w:val="28"/>
-          <w:szCs w:val="24"/>
-          <w:lang w:val="en-US" w:eastAsia="zh-CN" w:bidi="ar-SA"/>
-        </w:rPr>
-        <w:t xml:space="preserve">2.4 </w:t>
-      </w:r>
-      <w:r>
-        <w:rPr>
-          <w:rFonts w:hint="default" w:asciiTheme="minorHAnsi" w:hAnsiTheme="minorHAnsi" w:eastAsiaTheme="minorEastAsia" w:cstheme="minorBidi"/>
-          <w:b/>
-          <w:kern w:val="2"/>
-          <w:sz w:val="28"/>
-          <w:szCs w:val="24"/>
-          <w:lang w:val="en-US" w:eastAsia="zh-CN" w:bidi="ar-SA"/>
-        </w:rPr>
-        <w:t>银行储蓄问题</w:t>
+    </w:p>
+    <w:p>
+      <w:pPr>
+        <w:pStyle w:val="5"/>
+        <w:bidi w:val="0"/>
+        <w:rPr>
+          <w:rFonts w:hint="eastAsia"/>
+          <w:lang w:val="en-US" w:eastAsia="zh-CN"/>
+        </w:rPr>
+      </w:pPr>
+      <w:r>
+        <w:rPr>
+          <w:rFonts w:hint="eastAsia"/>
+          <w:lang w:val="en-US" w:eastAsia="zh-CN"/>
+        </w:rPr>
+        <w:t xml:space="preserve">2.6 </w:t>
+      </w:r>
+      <w:r>
+        <w:rPr>
+          <w:rFonts w:hint="default"/>
+          <w:lang w:val="en-US" w:eastAsia="zh-CN"/>
+        </w:rPr>
+        <w:t>增长率问题</w:t>
       </w:r>
     </w:p>
     <w:p>
@@ -515,10 +919,9 @@
           <w:spacing w:val="0"/>
           <w:sz w:val="16"/>
           <w:szCs w:val="16"/>
-          <w:bdr w:val="none" w:color="auto" w:sz="0" w:space="0"/>
           <w:shd w:val="clear" w:fill="FFFFFF"/>
         </w:rPr>
-        <w:t>例：小明的爸爸为了给他筹备上高中的费用，在银行同时用两种方式共存了4000元钱．第一种，一年期存取，共反复存了3次，每次存款数都相同，这种存款银行利率为年息2.25%；第二种，三年期存取，这种存款银行利率为年息2.70%．三年后同时取出共得利息303.75元．问小明的爸爸两种存款各存入了多少元？</w:t>
+        <w:t>例：某城市现有人口42万人．计划一年后城镇人口增加0.8%，农村人中增加1.1%，这样全市人口得增加1%，求这个城市现有城镇人口和农村人口分别是多少人？</w:t>
       </w:r>
     </w:p>
     <w:p>
@@ -532,16 +935,29 @@
           <w:lang w:val="en-US" w:eastAsia="zh-CN" w:bidi="ar-SA"/>
         </w:rPr>
       </w:pPr>
-      <w:r>
-        <w:rPr>
-          <w:rFonts w:hint="eastAsia" w:asciiTheme="minorHAnsi" w:hAnsiTheme="minorHAnsi" w:eastAsiaTheme="minorEastAsia" w:cstheme="minorBidi"/>
-          <w:b/>
-          <w:kern w:val="2"/>
-          <w:sz w:val="28"/>
-          <w:szCs w:val="24"/>
-          <w:lang w:val="en-US" w:eastAsia="zh-CN" w:bidi="ar-SA"/>
-        </w:rPr>
-        <w:t xml:space="preserve"> </w:t>
+    </w:p>
+    <w:p>
+      <w:pPr>
+        <w:pStyle w:val="5"/>
+        <w:bidi w:val="0"/>
+        <w:rPr>
+          <w:rFonts w:hint="eastAsia"/>
+          <w:lang w:val="en-US" w:eastAsia="zh-CN"/>
+        </w:rPr>
+      </w:pPr>
+      <w:r>
+        <w:rPr>
+          <w:rFonts w:hint="eastAsia"/>
+          <w:lang w:val="en-US" w:eastAsia="zh-CN"/>
+        </w:rPr>
+        <w:t xml:space="preserve">2.7 </w:t>
+      </w:r>
+      <w:r>
+        <w:rPr>
+          <w:rFonts w:hint="default"/>
+          <w:lang w:val="en-US" w:eastAsia="zh-CN"/>
+        </w:rPr>
+        <w:t>数字问题</w:t>
       </w:r>
     </w:p>
     <w:p>
@@ -562,17 +978,33 @@
         <w:ind w:left="0" w:right="0" w:firstLine="0"/>
         <w:jc w:val="left"/>
         <w:rPr>
-          <w:rFonts w:hint="eastAsia" w:ascii="Arial" w:hAnsi="Arial" w:eastAsia="Arial" w:cs="Arial"/>
-          <w:i w:val="0"/>
-          <w:iCs w:val="0"/>
-          <w:caps w:val="0"/>
-          <w:color w:val="191919"/>
-          <w:spacing w:val="0"/>
-          <w:sz w:val="16"/>
-          <w:szCs w:val="16"/>
-        </w:rPr>
-      </w:pPr>
-      <w:r>
+          <w:rFonts w:hint="default" w:ascii="Arial" w:hAnsi="Arial" w:eastAsia="Arial" w:cs="Arial"/>
+          <w:i w:val="0"/>
+          <w:iCs w:val="0"/>
+          <w:caps w:val="0"/>
+          <w:color w:val="191919"/>
+          <w:spacing w:val="0"/>
+          <w:sz w:val="16"/>
+          <w:szCs w:val="16"/>
+        </w:rPr>
+      </w:pPr>
+      <w:r>
+        <w:rPr>
+          <w:rFonts w:hint="default" w:ascii="Arial" w:hAnsi="Arial" w:eastAsia="Arial" w:cs="Arial"/>
+          <w:i w:val="0"/>
+          <w:iCs w:val="0"/>
+          <w:caps w:val="0"/>
+          <w:color w:val="191919"/>
+          <w:spacing w:val="0"/>
+          <w:sz w:val="16"/>
+          <w:szCs w:val="16"/>
+          <w:shd w:val="clear" w:fill="FFFFFF"/>
+        </w:rPr>
+        <w:t>例：一个两位数的十位数字与个位数字和为6，十位数字比个位数字大4，求这个两位数字．</w:t>
+      </w:r>
+    </w:p>
+    <w:p>
+      <w:pPr>
         <w:rPr>
           <w:rFonts w:hint="eastAsia" w:asciiTheme="minorHAnsi" w:hAnsiTheme="minorHAnsi" w:eastAsiaTheme="minorEastAsia" w:cstheme="minorBidi"/>
           <w:b/>
@@ -581,18 +1013,30 @@
           <w:szCs w:val="24"/>
           <w:lang w:val="en-US" w:eastAsia="zh-CN" w:bidi="ar-SA"/>
         </w:rPr>
-        <w:t xml:space="preserve">2.5 </w:t>
-      </w:r>
-      <w:r>
-        <w:rPr>
-          <w:rFonts w:hint="default" w:asciiTheme="minorHAnsi" w:hAnsiTheme="minorHAnsi" w:eastAsiaTheme="minorEastAsia" w:cstheme="minorBidi"/>
-          <w:b/>
-          <w:kern w:val="2"/>
-          <w:sz w:val="28"/>
-          <w:szCs w:val="24"/>
-          <w:lang w:val="en-US" w:eastAsia="zh-CN" w:bidi="ar-SA"/>
-        </w:rPr>
-        <w:t>生产配套问题</w:t>
+      </w:pPr>
+    </w:p>
+    <w:p>
+      <w:pPr>
+        <w:pStyle w:val="5"/>
+        <w:bidi w:val="0"/>
+        <w:rPr>
+          <w:rFonts w:hint="eastAsia"/>
+          <w:lang w:val="en-US" w:eastAsia="zh-CN"/>
+        </w:rPr>
+      </w:pPr>
+      <w:r>
+        <w:rPr>
+          <w:rFonts w:hint="eastAsia"/>
+          <w:lang w:val="en-US" w:eastAsia="zh-CN"/>
+        </w:rPr>
+        <w:t xml:space="preserve">2.8 </w:t>
+      </w:r>
+      <w:r>
+        <w:rPr>
+          <w:rFonts w:hint="default"/>
+          <w:lang w:val="en-US" w:eastAsia="zh-CN"/>
+        </w:rPr>
+        <w:t>几何问题</w:t>
       </w:r>
     </w:p>
     <w:p>
@@ -613,35 +1057,6 @@
         <w:ind w:left="0" w:right="0" w:firstLine="0"/>
         <w:jc w:val="left"/>
         <w:rPr>
-          <w:rFonts w:hint="default" w:ascii="Arial" w:hAnsi="Arial" w:eastAsia="Arial" w:cs="Arial"/>
-          <w:i w:val="0"/>
-          <w:iCs w:val="0"/>
-          <w:caps w:val="0"/>
-          <w:color w:val="191919"/>
-          <w:spacing w:val="0"/>
-          <w:sz w:val="16"/>
-          <w:szCs w:val="16"/>
-        </w:rPr>
-      </w:pPr>
-      <w:r>
-        <w:rPr>
-          <w:rFonts w:hint="default" w:ascii="Arial" w:hAnsi="Arial" w:eastAsia="Arial" w:cs="Arial"/>
-          <w:i w:val="0"/>
-          <w:iCs w:val="0"/>
-          <w:caps w:val="0"/>
-          <w:color w:val="191919"/>
-          <w:spacing w:val="0"/>
-          <w:sz w:val="16"/>
-          <w:szCs w:val="16"/>
-          <w:bdr w:val="none" w:color="auto" w:sz="0" w:space="0"/>
-          <w:shd w:val="clear" w:fill="FFFFFF"/>
-        </w:rPr>
-        <w:t>例：现用190张铁皮做盒，一张可以做8个盒身或22个盒底，1个盒身与2个盒底配一个盒子，问用多少张铁皮制盒身、多少张铁皮制盒底，可制成一批完整的盒子？</w:t>
-      </w:r>
-    </w:p>
-    <w:p>
-      <w:pPr>
-        <w:rPr>
           <w:rFonts w:hint="eastAsia" w:asciiTheme="minorHAnsi" w:hAnsiTheme="minorHAnsi" w:eastAsiaTheme="minorEastAsia" w:cstheme="minorBidi"/>
           <w:b/>
           <w:kern w:val="2"/>
@@ -650,6 +1065,55 @@
           <w:lang w:val="en-US" w:eastAsia="zh-CN" w:bidi="ar-SA"/>
         </w:rPr>
       </w:pPr>
+      <w:r>
+        <w:rPr>
+          <w:rFonts w:hint="default" w:ascii="Arial" w:hAnsi="Arial" w:eastAsia="Arial" w:cs="Arial"/>
+          <w:i w:val="0"/>
+          <w:iCs w:val="0"/>
+          <w:caps w:val="0"/>
+          <w:color w:val="191919"/>
+          <w:spacing w:val="0"/>
+          <w:sz w:val="16"/>
+          <w:szCs w:val="16"/>
+          <w:shd w:val="clear" w:fill="FFFFFF"/>
+        </w:rPr>
+        <w:t>用长48厘米的铁丝弯成一个矩形，若将此矩形的长边分别折3厘米，补较短边上去，则得到一个正方形，求正方形的面积比矩形面积大多少？</w:t>
+      </w:r>
+      <w:r>
+        <w:rPr>
+          <w:rFonts w:hint="eastAsia" w:asciiTheme="minorHAnsi" w:hAnsiTheme="minorHAnsi" w:eastAsiaTheme="minorEastAsia" w:cstheme="minorBidi"/>
+          <w:b/>
+          <w:kern w:val="2"/>
+          <w:sz w:val="28"/>
+          <w:szCs w:val="24"/>
+          <w:lang w:val="en-US" w:eastAsia="zh-CN" w:bidi="ar-SA"/>
+        </w:rPr>
+        <w:br w:type="page"/>
+      </w:r>
+    </w:p>
+    <w:p>
+      <w:pPr>
+        <w:pStyle w:val="5"/>
+        <w:bidi w:val="0"/>
+        <w:rPr>
+          <w:rFonts w:hint="eastAsia"/>
+          <w:lang w:val="en-US" w:eastAsia="zh-CN"/>
+        </w:rPr>
+      </w:pPr>
+      <w:r>
+        <w:rPr>
+          <w:rFonts w:hint="eastAsia"/>
+          <w:lang w:val="en-US" w:eastAsia="zh-CN"/>
+        </w:rPr>
+        <w:t xml:space="preserve">2.9 </w:t>
+      </w:r>
+      <w:r>
+        <w:rPr>
+          <w:rFonts w:hint="default"/>
+          <w:lang w:val="en-US" w:eastAsia="zh-CN"/>
+        </w:rPr>
+        <w:t>年龄问题</w:t>
+      </w:r>
     </w:p>
     <w:p>
       <w:pPr>
@@ -669,6 +1133,34 @@
         <w:ind w:left="0" w:right="0" w:firstLine="0"/>
         <w:jc w:val="left"/>
         <w:rPr>
+          <w:rFonts w:hint="default" w:ascii="Arial" w:hAnsi="Arial" w:eastAsia="Arial" w:cs="Arial"/>
+          <w:i w:val="0"/>
+          <w:iCs w:val="0"/>
+          <w:caps w:val="0"/>
+          <w:color w:val="191919"/>
+          <w:spacing w:val="0"/>
+          <w:sz w:val="16"/>
+          <w:szCs w:val="16"/>
+        </w:rPr>
+      </w:pPr>
+      <w:r>
+        <w:rPr>
+          <w:rFonts w:hint="default" w:ascii="Arial" w:hAnsi="Arial" w:eastAsia="Arial" w:cs="Arial"/>
+          <w:i w:val="0"/>
+          <w:iCs w:val="0"/>
+          <w:caps w:val="0"/>
+          <w:color w:val="191919"/>
+          <w:spacing w:val="0"/>
+          <w:sz w:val="16"/>
+          <w:szCs w:val="16"/>
+          <w:shd w:val="clear" w:fill="FFFFFF"/>
+        </w:rPr>
+        <w:t>例：今年，小李的年龄是他爷爷的1/5,小李发现，12年后，他的年龄变成爷爷的1/3,求今年小李的年龄．</w:t>
+      </w:r>
+    </w:p>
+    <w:p>
+      <w:pPr>
+        <w:rPr>
           <w:rFonts w:hint="eastAsia" w:asciiTheme="minorHAnsi" w:hAnsiTheme="minorHAnsi" w:eastAsiaTheme="minorEastAsia" w:cstheme="minorBidi"/>
           <w:b/>
           <w:kern w:val="2"/>
@@ -677,27 +1169,29 @@
           <w:lang w:val="en-US" w:eastAsia="zh-CN" w:bidi="ar-SA"/>
         </w:rPr>
       </w:pPr>
-      <w:r>
-        <w:rPr>
-          <w:rFonts w:hint="eastAsia" w:asciiTheme="minorHAnsi" w:hAnsiTheme="minorHAnsi" w:eastAsiaTheme="minorEastAsia" w:cstheme="minorBidi"/>
-          <w:b/>
-          <w:kern w:val="2"/>
-          <w:sz w:val="28"/>
-          <w:szCs w:val="24"/>
-          <w:lang w:val="en-US" w:eastAsia="zh-CN" w:bidi="ar-SA"/>
-        </w:rPr>
-        <w:t xml:space="preserve">2.6 </w:t>
-      </w:r>
-      <w:r>
-        <w:rPr>
-          <w:rFonts w:hint="default" w:asciiTheme="minorHAnsi" w:hAnsiTheme="minorHAnsi" w:eastAsiaTheme="minorEastAsia" w:cstheme="minorBidi"/>
-          <w:b/>
-          <w:kern w:val="2"/>
-          <w:sz w:val="28"/>
-          <w:szCs w:val="24"/>
-          <w:lang w:val="en-US" w:eastAsia="zh-CN" w:bidi="ar-SA"/>
-        </w:rPr>
-        <w:t>增长率问题</w:t>
+    </w:p>
+    <w:p>
+      <w:pPr>
+        <w:pStyle w:val="5"/>
+        <w:bidi w:val="0"/>
+        <w:rPr>
+          <w:rFonts w:hint="eastAsia"/>
+          <w:lang w:val="en-US" w:eastAsia="zh-CN"/>
+        </w:rPr>
+      </w:pPr>
+      <w:r>
+        <w:rPr>
+          <w:rFonts w:hint="eastAsia"/>
+          <w:lang w:val="en-US" w:eastAsia="zh-CN"/>
+        </w:rPr>
+        <w:t xml:space="preserve">2.10 </w:t>
+      </w:r>
+      <w:r>
+        <w:rPr>
+          <w:rFonts w:hint="default"/>
+          <w:lang w:val="en-US" w:eastAsia="zh-CN"/>
+        </w:rPr>
+        <w:t>方案优化问题</w:t>
       </w:r>
     </w:p>
     <w:p>
@@ -738,23 +1232,10 @@
           <w:spacing w:val="0"/>
           <w:sz w:val="16"/>
           <w:szCs w:val="16"/>
-          <w:bdr w:val="none" w:color="auto" w:sz="0" w:space="0"/>
           <w:shd w:val="clear" w:fill="FFFFFF"/>
         </w:rPr>
-        <w:t>例：某城市现有人口42万人．计划一年后城镇人口增加0.8%，农村人中增加1.1%，这样全市人口得增加1%，求这个城市现有城镇人口和农村人口分别是多少人？</w:t>
-      </w:r>
-    </w:p>
-    <w:p>
-      <w:pPr>
-        <w:rPr>
-          <w:rFonts w:hint="eastAsia" w:asciiTheme="minorHAnsi" w:hAnsiTheme="minorHAnsi" w:eastAsiaTheme="minorEastAsia" w:cstheme="minorBidi"/>
-          <w:b/>
-          <w:kern w:val="2"/>
-          <w:sz w:val="28"/>
-          <w:szCs w:val="24"/>
-          <w:lang w:val="en-US" w:eastAsia="zh-CN" w:bidi="ar-SA"/>
-        </w:rPr>
-      </w:pPr>
+        <w:t>例：某商场计划拨款9万元从厂家购进50台电视机，已知该厂家生产三种不同类型的电视机，出厂价分别为：甲种每台1500元，乙种每台2100元，丙种每台2500元．</w:t>
+      </w:r>
     </w:p>
     <w:p>
       <w:pPr>
@@ -774,35 +1255,29 @@
         <w:ind w:left="0" w:right="0" w:firstLine="0"/>
         <w:jc w:val="left"/>
         <w:rPr>
-          <w:rFonts w:hint="eastAsia" w:asciiTheme="minorHAnsi" w:hAnsiTheme="minorHAnsi" w:eastAsiaTheme="minorEastAsia" w:cstheme="minorBidi"/>
-          <w:b/>
-          <w:kern w:val="2"/>
-          <w:sz w:val="28"/>
-          <w:szCs w:val="24"/>
-          <w:lang w:val="en-US" w:eastAsia="zh-CN" w:bidi="ar-SA"/>
-        </w:rPr>
-      </w:pPr>
-      <w:r>
-        <w:rPr>
-          <w:rFonts w:hint="eastAsia" w:asciiTheme="minorHAnsi" w:hAnsiTheme="minorHAnsi" w:eastAsiaTheme="minorEastAsia" w:cstheme="minorBidi"/>
-          <w:b/>
-          <w:kern w:val="2"/>
-          <w:sz w:val="28"/>
-          <w:szCs w:val="24"/>
-          <w:lang w:val="en-US" w:eastAsia="zh-CN" w:bidi="ar-SA"/>
-        </w:rPr>
-        <w:t xml:space="preserve">2.7 </w:t>
-      </w:r>
-      <w:r>
-        <w:rPr>
-          <w:rFonts w:hint="default" w:asciiTheme="minorHAnsi" w:hAnsiTheme="minorHAnsi" w:eastAsiaTheme="minorEastAsia" w:cstheme="minorBidi"/>
-          <w:b/>
-          <w:kern w:val="2"/>
-          <w:sz w:val="28"/>
-          <w:szCs w:val="24"/>
-          <w:lang w:val="en-US" w:eastAsia="zh-CN" w:bidi="ar-SA"/>
-        </w:rPr>
-        <w:t>数字问题</w:t>
+          <w:rFonts w:hint="default" w:ascii="Arial" w:hAnsi="Arial" w:eastAsia="Arial" w:cs="Arial"/>
+          <w:i w:val="0"/>
+          <w:iCs w:val="0"/>
+          <w:caps w:val="0"/>
+          <w:color w:val="191919"/>
+          <w:spacing w:val="0"/>
+          <w:sz w:val="16"/>
+          <w:szCs w:val="16"/>
+        </w:rPr>
+      </w:pPr>
+      <w:r>
+        <w:rPr>
+          <w:rFonts w:hint="default" w:ascii="Arial" w:hAnsi="Arial" w:eastAsia="Arial" w:cs="Arial"/>
+          <w:i w:val="0"/>
+          <w:iCs w:val="0"/>
+          <w:caps w:val="0"/>
+          <w:color w:val="191919"/>
+          <w:spacing w:val="0"/>
+          <w:sz w:val="16"/>
+          <w:szCs w:val="16"/>
+          <w:shd w:val="clear" w:fill="FFFFFF"/>
+        </w:rPr>
+        <w:t>（1）若商场用9万元同时购进甲、乙两种不同型号的电视机共50台，求应购进甲、乙两种电视机各多少台？</w:t>
       </w:r>
     </w:p>
     <w:p>
@@ -843,11 +1318,22 @@
           <w:spacing w:val="0"/>
           <w:sz w:val="16"/>
           <w:szCs w:val="16"/>
-          <w:bdr w:val="none" w:color="auto" w:sz="0" w:space="0"/>
           <w:shd w:val="clear" w:fill="FFFFFF"/>
         </w:rPr>
-        <w:t>例：一个两位数的十位数字与个位数字和为6，十位数字比个位数字大4，求这个两位数字．</w:t>
-      </w:r>
+        <w:t>（2）若商场销售一台甲种电视机可获利150元，销售一台乙种电视机可获利200元，销售一台丙种电视机可获利250元．试问：同时购进两种不同型号电视机的方案可以有几种（每种方案必须刚好用完9万元）？为使销售时获利最多，应选择哪种进货方案？并说明理由．</w:t>
+      </w:r>
+    </w:p>
+    <w:p>
+      <w:pPr>
+        <w:rPr>
+          <w:rFonts w:hint="default" w:asciiTheme="minorHAnsi" w:hAnsiTheme="minorHAnsi" w:eastAsiaTheme="minorEastAsia" w:cstheme="minorBidi"/>
+          <w:b/>
+          <w:kern w:val="2"/>
+          <w:sz w:val="28"/>
+          <w:szCs w:val="24"/>
+          <w:lang w:val="en-US" w:eastAsia="zh-CN" w:bidi="ar-SA"/>
+        </w:rPr>
+      </w:pPr>
     </w:p>
     <w:p>
       <w:pPr>
@@ -863,445 +1349,8 @@
     </w:p>
     <w:p>
       <w:pPr>
-        <w:pStyle w:val="7"/>
-        <w:keepNext w:val="0"/>
-        <w:keepLines w:val="0"/>
-        <w:widowControl/>
-        <w:suppressLineNumbers w:val="0"/>
-        <w:pBdr>
-          <w:top w:val="none" w:color="auto" w:sz="0" w:space="0"/>
-          <w:left w:val="none" w:color="auto" w:sz="0" w:space="0"/>
-          <w:bottom w:val="none" w:color="auto" w:sz="0" w:space="0"/>
-          <w:right w:val="none" w:color="auto" w:sz="0" w:space="0"/>
-        </w:pBdr>
-        <w:shd w:val="clear" w:fill="FFFFFF"/>
-        <w:spacing w:before="132" w:beforeAutospacing="0" w:after="378" w:afterAutospacing="0"/>
-        <w:ind w:left="0" w:right="0" w:firstLine="0"/>
-        <w:jc w:val="left"/>
-        <w:rPr>
-          <w:rFonts w:hint="eastAsia" w:asciiTheme="minorHAnsi" w:hAnsiTheme="minorHAnsi" w:eastAsiaTheme="minorEastAsia" w:cstheme="minorBidi"/>
-          <w:b/>
-          <w:kern w:val="2"/>
-          <w:sz w:val="28"/>
-          <w:szCs w:val="24"/>
-          <w:lang w:val="en-US" w:eastAsia="zh-CN" w:bidi="ar-SA"/>
-        </w:rPr>
-      </w:pPr>
-      <w:r>
-        <w:rPr>
-          <w:rFonts w:hint="eastAsia" w:asciiTheme="minorHAnsi" w:hAnsiTheme="minorHAnsi" w:eastAsiaTheme="minorEastAsia" w:cstheme="minorBidi"/>
-          <w:b/>
-          <w:kern w:val="2"/>
-          <w:sz w:val="28"/>
-          <w:szCs w:val="24"/>
-          <w:lang w:val="en-US" w:eastAsia="zh-CN" w:bidi="ar-SA"/>
-        </w:rPr>
-        <w:t xml:space="preserve">2.8 </w:t>
-      </w:r>
-      <w:r>
-        <w:rPr>
-          <w:rFonts w:hint="default" w:asciiTheme="minorHAnsi" w:hAnsiTheme="minorHAnsi" w:eastAsiaTheme="minorEastAsia" w:cstheme="minorBidi"/>
-          <w:b/>
-          <w:kern w:val="2"/>
-          <w:sz w:val="28"/>
-          <w:szCs w:val="24"/>
-          <w:lang w:val="en-US" w:eastAsia="zh-CN" w:bidi="ar-SA"/>
-        </w:rPr>
-        <w:t>几何问题</w:t>
-      </w:r>
-    </w:p>
-    <w:p>
-      <w:pPr>
-        <w:pStyle w:val="7"/>
-        <w:keepNext w:val="0"/>
-        <w:keepLines w:val="0"/>
-        <w:widowControl/>
-        <w:suppressLineNumbers w:val="0"/>
-        <w:pBdr>
-          <w:top w:val="none" w:color="auto" w:sz="0" w:space="0"/>
-          <w:left w:val="none" w:color="auto" w:sz="0" w:space="0"/>
-          <w:bottom w:val="none" w:color="auto" w:sz="0" w:space="0"/>
-          <w:right w:val="none" w:color="auto" w:sz="0" w:space="0"/>
-        </w:pBdr>
-        <w:shd w:val="clear" w:fill="FFFFFF"/>
-        <w:spacing w:before="132" w:beforeAutospacing="0" w:after="378" w:afterAutospacing="0"/>
-        <w:ind w:left="0" w:right="0" w:firstLine="0"/>
-        <w:jc w:val="left"/>
-        <w:rPr>
-          <w:rFonts w:hint="default" w:ascii="Arial" w:hAnsi="Arial" w:eastAsia="Arial" w:cs="Arial"/>
-          <w:i w:val="0"/>
-          <w:iCs w:val="0"/>
-          <w:caps w:val="0"/>
-          <w:color w:val="191919"/>
-          <w:spacing w:val="0"/>
-          <w:sz w:val="16"/>
-          <w:szCs w:val="16"/>
-        </w:rPr>
-      </w:pPr>
-      <w:r>
-        <w:rPr>
-          <w:rFonts w:hint="default" w:ascii="Arial" w:hAnsi="Arial" w:eastAsia="Arial" w:cs="Arial"/>
-          <w:i w:val="0"/>
-          <w:iCs w:val="0"/>
-          <w:caps w:val="0"/>
-          <w:color w:val="191919"/>
-          <w:spacing w:val="0"/>
-          <w:sz w:val="16"/>
-          <w:szCs w:val="16"/>
-          <w:bdr w:val="none" w:color="auto" w:sz="0" w:space="0"/>
-          <w:shd w:val="clear" w:fill="FFFFFF"/>
-        </w:rPr>
-        <w:t>用长48厘米的铁丝弯成一个矩形，若将此矩形的长边分别折3厘米，补较短边上去，则得到一个正方形，求正方形的面积比矩形面积大多少？</w:t>
-      </w:r>
-    </w:p>
-    <w:p>
-      <w:pPr>
-        <w:rPr>
-          <w:rFonts w:hint="eastAsia" w:asciiTheme="minorHAnsi" w:hAnsiTheme="minorHAnsi" w:eastAsiaTheme="minorEastAsia" w:cstheme="minorBidi"/>
-          <w:b/>
-          <w:kern w:val="2"/>
-          <w:sz w:val="28"/>
-          <w:szCs w:val="24"/>
-          <w:lang w:val="en-US" w:eastAsia="zh-CN" w:bidi="ar-SA"/>
-        </w:rPr>
-      </w:pPr>
-    </w:p>
-    <w:p>
-      <w:pPr>
-        <w:rPr>
-          <w:rFonts w:hint="eastAsia" w:asciiTheme="minorHAnsi" w:hAnsiTheme="minorHAnsi" w:eastAsiaTheme="minorEastAsia" w:cstheme="minorBidi"/>
-          <w:b/>
-          <w:kern w:val="2"/>
-          <w:sz w:val="28"/>
-          <w:szCs w:val="24"/>
-          <w:lang w:val="en-US" w:eastAsia="zh-CN" w:bidi="ar-SA"/>
-        </w:rPr>
-      </w:pPr>
-      <w:r>
-        <w:rPr>
-          <w:rFonts w:hint="eastAsia" w:asciiTheme="minorHAnsi" w:hAnsiTheme="minorHAnsi" w:eastAsiaTheme="minorEastAsia" w:cstheme="minorBidi"/>
-          <w:b/>
-          <w:kern w:val="2"/>
-          <w:sz w:val="28"/>
-          <w:szCs w:val="24"/>
-          <w:lang w:val="en-US" w:eastAsia="zh-CN" w:bidi="ar-SA"/>
-        </w:rPr>
-        <w:br w:type="page"/>
-      </w:r>
-    </w:p>
-    <w:p>
-      <w:pPr>
-        <w:pStyle w:val="7"/>
-        <w:keepNext w:val="0"/>
-        <w:keepLines w:val="0"/>
-        <w:widowControl/>
-        <w:suppressLineNumbers w:val="0"/>
-        <w:pBdr>
-          <w:top w:val="none" w:color="auto" w:sz="0" w:space="0"/>
-          <w:left w:val="none" w:color="auto" w:sz="0" w:space="0"/>
-          <w:bottom w:val="none" w:color="auto" w:sz="0" w:space="0"/>
-          <w:right w:val="none" w:color="auto" w:sz="0" w:space="0"/>
-        </w:pBdr>
-        <w:shd w:val="clear" w:fill="FFFFFF"/>
-        <w:spacing w:before="132" w:beforeAutospacing="0" w:after="378" w:afterAutospacing="0"/>
-        <w:ind w:left="0" w:right="0" w:firstLine="0"/>
-        <w:jc w:val="left"/>
-        <w:rPr>
-          <w:rFonts w:hint="eastAsia" w:asciiTheme="minorHAnsi" w:hAnsiTheme="minorHAnsi" w:eastAsiaTheme="minorEastAsia" w:cstheme="minorBidi"/>
-          <w:b/>
-          <w:kern w:val="2"/>
-          <w:sz w:val="28"/>
-          <w:szCs w:val="24"/>
-          <w:lang w:val="en-US" w:eastAsia="zh-CN" w:bidi="ar-SA"/>
-        </w:rPr>
-      </w:pPr>
-      <w:r>
-        <w:rPr>
-          <w:rFonts w:hint="eastAsia" w:asciiTheme="minorHAnsi" w:hAnsiTheme="minorHAnsi" w:eastAsiaTheme="minorEastAsia" w:cstheme="minorBidi"/>
-          <w:b/>
-          <w:kern w:val="2"/>
-          <w:sz w:val="28"/>
-          <w:szCs w:val="24"/>
-          <w:lang w:val="en-US" w:eastAsia="zh-CN" w:bidi="ar-SA"/>
-        </w:rPr>
-        <w:t xml:space="preserve">2.9 </w:t>
-      </w:r>
-      <w:r>
-        <w:rPr>
-          <w:rFonts w:hint="default" w:asciiTheme="minorHAnsi" w:hAnsiTheme="minorHAnsi" w:eastAsiaTheme="minorEastAsia" w:cstheme="minorBidi"/>
-          <w:b/>
-          <w:kern w:val="2"/>
-          <w:sz w:val="28"/>
-          <w:szCs w:val="24"/>
-          <w:lang w:val="en-US" w:eastAsia="zh-CN" w:bidi="ar-SA"/>
-        </w:rPr>
-        <w:t>年龄问题</w:t>
-      </w:r>
-    </w:p>
-    <w:p>
-      <w:pPr>
-        <w:pStyle w:val="7"/>
-        <w:keepNext w:val="0"/>
-        <w:keepLines w:val="0"/>
-        <w:widowControl/>
-        <w:suppressLineNumbers w:val="0"/>
-        <w:pBdr>
-          <w:top w:val="none" w:color="auto" w:sz="0" w:space="0"/>
-          <w:left w:val="none" w:color="auto" w:sz="0" w:space="0"/>
-          <w:bottom w:val="none" w:color="auto" w:sz="0" w:space="0"/>
-          <w:right w:val="none" w:color="auto" w:sz="0" w:space="0"/>
-        </w:pBdr>
-        <w:shd w:val="clear" w:fill="FFFFFF"/>
-        <w:spacing w:before="132" w:beforeAutospacing="0" w:after="378" w:afterAutospacing="0"/>
-        <w:ind w:left="0" w:right="0" w:firstLine="0"/>
-        <w:jc w:val="left"/>
-        <w:rPr>
-          <w:rFonts w:hint="default" w:ascii="Arial" w:hAnsi="Arial" w:eastAsia="Arial" w:cs="Arial"/>
-          <w:i w:val="0"/>
-          <w:iCs w:val="0"/>
-          <w:caps w:val="0"/>
-          <w:color w:val="191919"/>
-          <w:spacing w:val="0"/>
-          <w:sz w:val="16"/>
-          <w:szCs w:val="16"/>
-        </w:rPr>
-      </w:pPr>
-      <w:r>
-        <w:rPr>
-          <w:rFonts w:hint="default" w:ascii="Arial" w:hAnsi="Arial" w:eastAsia="Arial" w:cs="Arial"/>
-          <w:i w:val="0"/>
-          <w:iCs w:val="0"/>
-          <w:caps w:val="0"/>
-          <w:color w:val="191919"/>
-          <w:spacing w:val="0"/>
-          <w:sz w:val="16"/>
-          <w:szCs w:val="16"/>
-          <w:bdr w:val="none" w:color="auto" w:sz="0" w:space="0"/>
-          <w:shd w:val="clear" w:fill="FFFFFF"/>
-        </w:rPr>
-        <w:t>例：今年，小李的年龄是他爷爷的1/5,小李发现，12年后，他的年龄变成爷爷的1/3,求今年小李的年龄．</w:t>
-      </w:r>
-    </w:p>
-    <w:p>
-      <w:pPr>
-        <w:rPr>
-          <w:rFonts w:hint="eastAsia" w:asciiTheme="minorHAnsi" w:hAnsiTheme="minorHAnsi" w:eastAsiaTheme="minorEastAsia" w:cstheme="minorBidi"/>
-          <w:b/>
-          <w:kern w:val="2"/>
-          <w:sz w:val="28"/>
-          <w:szCs w:val="24"/>
-          <w:lang w:val="en-US" w:eastAsia="zh-CN" w:bidi="ar-SA"/>
-        </w:rPr>
-      </w:pPr>
-    </w:p>
-    <w:p>
-      <w:pPr>
-        <w:pStyle w:val="7"/>
-        <w:keepNext w:val="0"/>
-        <w:keepLines w:val="0"/>
-        <w:widowControl/>
-        <w:suppressLineNumbers w:val="0"/>
-        <w:pBdr>
-          <w:top w:val="none" w:color="auto" w:sz="0" w:space="0"/>
-          <w:left w:val="none" w:color="auto" w:sz="0" w:space="0"/>
-          <w:bottom w:val="none" w:color="auto" w:sz="0" w:space="0"/>
-          <w:right w:val="none" w:color="auto" w:sz="0" w:space="0"/>
-        </w:pBdr>
-        <w:shd w:val="clear" w:fill="FFFFFF"/>
-        <w:spacing w:before="132" w:beforeAutospacing="0" w:after="378" w:afterAutospacing="0"/>
-        <w:ind w:left="0" w:right="0" w:firstLine="0"/>
-        <w:jc w:val="left"/>
-        <w:rPr>
-          <w:rFonts w:hint="eastAsia" w:asciiTheme="minorHAnsi" w:hAnsiTheme="minorHAnsi" w:eastAsiaTheme="minorEastAsia" w:cstheme="minorBidi"/>
-          <w:b/>
-          <w:kern w:val="2"/>
-          <w:sz w:val="28"/>
-          <w:szCs w:val="24"/>
-          <w:lang w:val="en-US" w:eastAsia="zh-CN" w:bidi="ar-SA"/>
-        </w:rPr>
-      </w:pPr>
-      <w:r>
-        <w:rPr>
-          <w:rFonts w:hint="eastAsia" w:asciiTheme="minorHAnsi" w:hAnsiTheme="minorHAnsi" w:eastAsiaTheme="minorEastAsia" w:cstheme="minorBidi"/>
-          <w:b/>
-          <w:kern w:val="2"/>
-          <w:sz w:val="28"/>
-          <w:szCs w:val="24"/>
-          <w:lang w:val="en-US" w:eastAsia="zh-CN" w:bidi="ar-SA"/>
-        </w:rPr>
-        <w:t xml:space="preserve">2.10 </w:t>
-      </w:r>
-      <w:r>
-        <w:rPr>
-          <w:rFonts w:hint="default" w:asciiTheme="minorHAnsi" w:hAnsiTheme="minorHAnsi" w:eastAsiaTheme="minorEastAsia" w:cstheme="minorBidi"/>
-          <w:b/>
-          <w:kern w:val="2"/>
-          <w:sz w:val="28"/>
-          <w:szCs w:val="24"/>
-          <w:lang w:val="en-US" w:eastAsia="zh-CN" w:bidi="ar-SA"/>
-        </w:rPr>
-        <w:t>方案优化问题</w:t>
-      </w:r>
-    </w:p>
-    <w:p>
-      <w:pPr>
-        <w:pStyle w:val="7"/>
-        <w:keepNext w:val="0"/>
-        <w:keepLines w:val="0"/>
-        <w:widowControl/>
-        <w:suppressLineNumbers w:val="0"/>
-        <w:pBdr>
-          <w:top w:val="none" w:color="auto" w:sz="0" w:space="0"/>
-          <w:left w:val="none" w:color="auto" w:sz="0" w:space="0"/>
-          <w:bottom w:val="none" w:color="auto" w:sz="0" w:space="0"/>
-          <w:right w:val="none" w:color="auto" w:sz="0" w:space="0"/>
-        </w:pBdr>
-        <w:shd w:val="clear" w:fill="FFFFFF"/>
-        <w:spacing w:before="132" w:beforeAutospacing="0" w:after="378" w:afterAutospacing="0"/>
-        <w:ind w:left="0" w:right="0" w:firstLine="0"/>
-        <w:jc w:val="left"/>
-        <w:rPr>
-          <w:rFonts w:hint="default" w:ascii="Arial" w:hAnsi="Arial" w:eastAsia="Arial" w:cs="Arial"/>
-          <w:i w:val="0"/>
-          <w:iCs w:val="0"/>
-          <w:caps w:val="0"/>
-          <w:color w:val="191919"/>
-          <w:spacing w:val="0"/>
-          <w:sz w:val="16"/>
-          <w:szCs w:val="16"/>
-        </w:rPr>
-      </w:pPr>
-      <w:r>
-        <w:rPr>
-          <w:rFonts w:hint="default" w:ascii="Arial" w:hAnsi="Arial" w:eastAsia="Arial" w:cs="Arial"/>
-          <w:i w:val="0"/>
-          <w:iCs w:val="0"/>
-          <w:caps w:val="0"/>
-          <w:color w:val="191919"/>
-          <w:spacing w:val="0"/>
-          <w:sz w:val="16"/>
-          <w:szCs w:val="16"/>
-          <w:bdr w:val="none" w:color="auto" w:sz="0" w:space="0"/>
-          <w:shd w:val="clear" w:fill="FFFFFF"/>
-        </w:rPr>
-        <w:t>例：某商场计划拨款9万元从厂家购进50台电视机，已知该厂家生产三种不同类型的电视机，出厂价分别为：甲种每台1500元，乙种每台2100元，丙种每台2500元．</w:t>
-      </w:r>
-    </w:p>
-    <w:p>
-      <w:pPr>
-        <w:pStyle w:val="7"/>
-        <w:keepNext w:val="0"/>
-        <w:keepLines w:val="0"/>
-        <w:widowControl/>
-        <w:suppressLineNumbers w:val="0"/>
-        <w:pBdr>
-          <w:top w:val="none" w:color="auto" w:sz="0" w:space="0"/>
-          <w:left w:val="none" w:color="auto" w:sz="0" w:space="0"/>
-          <w:bottom w:val="none" w:color="auto" w:sz="0" w:space="0"/>
-          <w:right w:val="none" w:color="auto" w:sz="0" w:space="0"/>
-        </w:pBdr>
-        <w:shd w:val="clear" w:fill="FFFFFF"/>
-        <w:spacing w:before="132" w:beforeAutospacing="0" w:after="378" w:afterAutospacing="0"/>
-        <w:ind w:left="0" w:right="0" w:firstLine="0"/>
-        <w:jc w:val="left"/>
-        <w:rPr>
-          <w:rFonts w:hint="default" w:ascii="Arial" w:hAnsi="Arial" w:eastAsia="Arial" w:cs="Arial"/>
-          <w:i w:val="0"/>
-          <w:iCs w:val="0"/>
-          <w:caps w:val="0"/>
-          <w:color w:val="191919"/>
-          <w:spacing w:val="0"/>
-          <w:sz w:val="16"/>
-          <w:szCs w:val="16"/>
-        </w:rPr>
-      </w:pPr>
-      <w:r>
-        <w:rPr>
-          <w:rFonts w:hint="default" w:ascii="Arial" w:hAnsi="Arial" w:eastAsia="Arial" w:cs="Arial"/>
-          <w:i w:val="0"/>
-          <w:iCs w:val="0"/>
-          <w:caps w:val="0"/>
-          <w:color w:val="191919"/>
-          <w:spacing w:val="0"/>
-          <w:sz w:val="16"/>
-          <w:szCs w:val="16"/>
-          <w:bdr w:val="none" w:color="auto" w:sz="0" w:space="0"/>
-          <w:shd w:val="clear" w:fill="FFFFFF"/>
-        </w:rPr>
-        <w:t>（1）若商场用9万元同时购进甲、乙两种不同型号的电视机共50台，求应购进甲、乙两种电视机各多少台？</w:t>
-      </w:r>
-    </w:p>
-    <w:p>
-      <w:pPr>
-        <w:pStyle w:val="7"/>
-        <w:keepNext w:val="0"/>
-        <w:keepLines w:val="0"/>
-        <w:widowControl/>
-        <w:suppressLineNumbers w:val="0"/>
-        <w:pBdr>
-          <w:top w:val="none" w:color="auto" w:sz="0" w:space="0"/>
-          <w:left w:val="none" w:color="auto" w:sz="0" w:space="0"/>
-          <w:bottom w:val="none" w:color="auto" w:sz="0" w:space="0"/>
-          <w:right w:val="none" w:color="auto" w:sz="0" w:space="0"/>
-        </w:pBdr>
-        <w:shd w:val="clear" w:fill="FFFFFF"/>
-        <w:spacing w:before="132" w:beforeAutospacing="0" w:after="378" w:afterAutospacing="0"/>
-        <w:ind w:left="0" w:right="0" w:firstLine="0"/>
-        <w:jc w:val="left"/>
-        <w:rPr>
-          <w:rFonts w:hint="default" w:ascii="Arial" w:hAnsi="Arial" w:eastAsia="Arial" w:cs="Arial"/>
-          <w:i w:val="0"/>
-          <w:iCs w:val="0"/>
-          <w:caps w:val="0"/>
-          <w:color w:val="191919"/>
-          <w:spacing w:val="0"/>
-          <w:sz w:val="16"/>
-          <w:szCs w:val="16"/>
-        </w:rPr>
-      </w:pPr>
-      <w:r>
-        <w:rPr>
-          <w:rFonts w:hint="default" w:ascii="Arial" w:hAnsi="Arial" w:eastAsia="Arial" w:cs="Arial"/>
-          <w:i w:val="0"/>
-          <w:iCs w:val="0"/>
-          <w:caps w:val="0"/>
-          <w:color w:val="191919"/>
-          <w:spacing w:val="0"/>
-          <w:sz w:val="16"/>
-          <w:szCs w:val="16"/>
-          <w:bdr w:val="none" w:color="auto" w:sz="0" w:space="0"/>
-          <w:shd w:val="clear" w:fill="FFFFFF"/>
-        </w:rPr>
-        <w:t>（2）若商场销售一台甲种电视机可获利150元，销售一台乙种电视机可获利200元，销售一台丙种电视机可获利250元．试问：同时购进两种不同型号电视机的方案可以有几种（每种方案必须刚好用完9万元）？为使销售时获利最多，应选择哪种进货方案？并说明理由．</w:t>
-      </w:r>
-    </w:p>
-    <w:p>
-      <w:pPr>
-        <w:rPr>
-          <w:rFonts w:hint="default" w:asciiTheme="minorHAnsi" w:hAnsiTheme="minorHAnsi" w:eastAsiaTheme="minorEastAsia" w:cstheme="minorBidi"/>
-          <w:b/>
-          <w:kern w:val="2"/>
-          <w:sz w:val="28"/>
-          <w:szCs w:val="24"/>
-          <w:lang w:val="en-US" w:eastAsia="zh-CN" w:bidi="ar-SA"/>
-        </w:rPr>
-      </w:pPr>
-    </w:p>
-    <w:p>
-      <w:pPr>
-        <w:rPr>
-          <w:rFonts w:hint="eastAsia" w:asciiTheme="minorHAnsi" w:hAnsiTheme="minorHAnsi" w:eastAsiaTheme="minorEastAsia" w:cstheme="minorBidi"/>
-          <w:b/>
-          <w:kern w:val="2"/>
-          <w:sz w:val="28"/>
-          <w:szCs w:val="24"/>
-          <w:lang w:val="en-US" w:eastAsia="zh-CN" w:bidi="ar-SA"/>
-        </w:rPr>
-      </w:pPr>
-    </w:p>
-    <w:p>
-      <w:pPr>
         <w:numPr>
+          <w:ilvl w:val="0"/>
           <w:numId w:val="0"/>
         </w:numPr>
         <w:rPr>
@@ -1544,7 +1593,7 @@
     <w:lsdException w:qFormat="1" w:unhideWhenUsed="0" w:uiPriority="0" w:semiHidden="0" w:name="Title"/>
     <w:lsdException w:unhideWhenUsed="0" w:uiPriority="0" w:semiHidden="0" w:name="Closing"/>
     <w:lsdException w:unhideWhenUsed="0" w:uiPriority="0" w:semiHidden="0" w:name="Signature"/>
-    <w:lsdException w:unhideWhenUsed="0" w:uiPriority="0" w:name="Default Paragraph Font"/>
+    <w:lsdException w:qFormat="1" w:unhideWhenUsed="0" w:uiPriority="0" w:name="Default Paragraph Font"/>
     <w:lsdException w:unhideWhenUsed="0" w:uiPriority="0" w:semiHidden="0" w:name="Body Text"/>
     <w:lsdException w:unhideWhenUsed="0" w:uiPriority="0" w:semiHidden="0" w:name="Body Text Indent"/>
     <w:lsdException w:unhideWhenUsed="0" w:uiPriority="0" w:semiHidden="0" w:name="List Continue"/>
@@ -1571,7 +1620,7 @@
     <w:lsdException w:unhideWhenUsed="0" w:uiPriority="0" w:semiHidden="0" w:name="Document Map"/>
     <w:lsdException w:unhideWhenUsed="0" w:uiPriority="0" w:semiHidden="0" w:name="Plain Text"/>
     <w:lsdException w:unhideWhenUsed="0" w:uiPriority="0" w:semiHidden="0" w:name="E-mail Signature"/>
-    <w:lsdException w:unhideWhenUsed="0" w:uiPriority="0" w:semiHidden="0" w:name="Normal (Web)"/>
+    <w:lsdException w:qFormat="1" w:unhideWhenUsed="0" w:uiPriority="0" w:semiHidden="0" w:name="Normal (Web)"/>
     <w:lsdException w:unhideWhenUsed="0" w:uiPriority="0" w:semiHidden="0" w:name="HTML Acronym"/>
     <w:lsdException w:unhideWhenUsed="0" w:uiPriority="0" w:semiHidden="0" w:name="HTML Address"/>
     <w:lsdException w:unhideWhenUsed="0" w:uiPriority="0" w:semiHidden="0" w:name="HTML Cite"/>
@@ -1840,6 +1889,7 @@
   <w:style w:type="character" w:default="1" w:styleId="9">
     <w:name w:val="Default Paragraph Font"/>
     <w:semiHidden/>
+    <w:qFormat/>
     <w:uiPriority w:val="0"/>
   </w:style>
   <w:style w:type="table" w:default="1" w:styleId="8">
@@ -1858,6 +1908,7 @@
   <w:style w:type="paragraph" w:styleId="7">
     <w:name w:val="Normal (Web)"/>
     <w:basedOn w:val="1"/>
+    <w:qFormat/>
     <w:uiPriority w:val="0"/>
     <w:pPr>
       <w:spacing w:before="0" w:beforeAutospacing="1" w:after="0" w:afterAutospacing="1"/>
@@ -1877,6 +1928,15 @@
     <w:uiPriority w:val="0"/>
     <w:rPr>
       <w:b/>
+    </w:rPr>
+  </w:style>
+  <w:style w:type="character" w:styleId="11">
+    <w:name w:val="Hyperlink"/>
+    <w:basedOn w:val="9"/>
+    <w:uiPriority w:val="0"/>
+    <w:rPr>
+      <w:color w:val="0000FF"/>
+      <w:u w:val="single"/>
     </w:rPr>
   </w:style>
 </w:styles>

</xml_diff>